<commit_message>
Diagramma E-R Note Di Sviluppo
</commit_message>
<xml_diff>
--- a/docs/nds-uiip-sistema-editoriale.docx
+++ b/docs/nds-uiip-sistema-editoriale.docx
@@ -1,6 +1,6 @@
 
 <file path=word/document.xml><?xml version="1.0" encoding="utf-8"?>
-<w:document xmlns:wpc="http://schemas.microsoft.com/office/word/2010/wordprocessingCanvas" xmlns:mc="http://schemas.openxmlformats.org/markup-compatibility/2006" xmlns:o="urn:schemas-microsoft-com:office:office" xmlns:r="http://schemas.openxmlformats.org/officeDocument/2006/relationships" xmlns:m="http://schemas.openxmlformats.org/officeDocument/2006/math" xmlns:v="urn:schemas-microsoft-com:vml" xmlns:wp14="http://schemas.microsoft.com/office/word/2010/wordprocessingDrawing" xmlns:wp="http://schemas.openxmlformats.org/drawingml/2006/wordprocessingDrawing" xmlns:w10="urn:schemas-microsoft-com:office:word" xmlns:w="http://schemas.openxmlformats.org/wordprocessingml/2006/main" xmlns:w14="http://schemas.microsoft.com/office/word/2010/wordml" xmlns:wpg="http://schemas.microsoft.com/office/word/2010/wordprocessingGroup" xmlns:wpi="http://schemas.microsoft.com/office/word/2010/wordprocessingInk" xmlns:wne="http://schemas.microsoft.com/office/word/2006/wordml" xmlns:wps="http://schemas.microsoft.com/office/word/2010/wordprocessingShape" mc:Ignorable="w14 wp14">
+<w:document xmlns:ve="http://schemas.openxmlformats.org/markup-compatibility/2006" xmlns:o="urn:schemas-microsoft-com:office:office" xmlns:r="http://schemas.openxmlformats.org/officeDocument/2006/relationships" xmlns:m="http://schemas.openxmlformats.org/officeDocument/2006/math" xmlns:v="urn:schemas-microsoft-com:vml" xmlns:wp="http://schemas.openxmlformats.org/drawingml/2006/wordprocessingDrawing" xmlns:w10="urn:schemas-microsoft-com:office:word" xmlns:w="http://schemas.openxmlformats.org/wordprocessingml/2006/main" xmlns:wne="http://schemas.microsoft.com/office/word/2006/wordml">
   <w:body>
     <w:p>
       <w:pPr>
@@ -135,7 +135,7 @@
           <w:lang w:val="it-IT"/>
         </w:rPr>
         <w:sectPr>
-          <w:headerReference w:type="default" r:id="rId8"/>
+          <w:headerReference w:type="default" r:id="rId7"/>
           <w:pgSz w:w="12240" w:h="15840" w:code="1"/>
           <w:pgMar w:top="1440" w:right="1440" w:bottom="1440" w:left="1440" w:header="720" w:footer="720" w:gutter="0"/>
           <w:cols w:space="720"/>
@@ -194,7 +194,7 @@
           <w:insideV w:val="single" w:sz="6" w:space="0" w:color="auto"/>
         </w:tblBorders>
         <w:tblLayout w:type="fixed"/>
-        <w:tblLook w:val="0000" w:firstRow="0" w:lastRow="0" w:firstColumn="0" w:lastColumn="0" w:noHBand="0" w:noVBand="0"/>
+        <w:tblLook w:val="0000"/>
       </w:tblPr>
       <w:tblGrid>
         <w:gridCol w:w="2304"/>
@@ -349,7 +349,25 @@
                 <w:szCs w:val="24"/>
                 <w:lang w:val="it-IT"/>
               </w:rPr>
-              <w:t>/mmm/</w:t>
+              <w:t>/</w:t>
+            </w:r>
+            <w:proofErr w:type="spellStart"/>
+            <w:r>
+              <w:rPr>
+                <w:sz w:val="24"/>
+                <w:szCs w:val="24"/>
+                <w:lang w:val="it-IT"/>
+              </w:rPr>
+              <w:t>mmm</w:t>
+            </w:r>
+            <w:proofErr w:type="spellEnd"/>
+            <w:r>
+              <w:rPr>
+                <w:sz w:val="24"/>
+                <w:szCs w:val="24"/>
+                <w:lang w:val="it-IT"/>
+              </w:rPr>
+              <w:t>/</w:t>
             </w:r>
             <w:proofErr w:type="spellStart"/>
             <w:r>
@@ -723,7 +741,25 @@
           <w:szCs w:val="44"/>
           <w:lang w:val="it-IT"/>
         </w:rPr>
-        <w:t xml:space="preserve"> of </w:t>
+        <w:t xml:space="preserve"> </w:t>
+      </w:r>
+      <w:proofErr w:type="spellStart"/>
+      <w:r>
+        <w:rPr>
+          <w:sz w:val="44"/>
+          <w:szCs w:val="44"/>
+          <w:lang w:val="it-IT"/>
+        </w:rPr>
+        <w:t>of</w:t>
+      </w:r>
+      <w:proofErr w:type="spellEnd"/>
+      <w:r>
+        <w:rPr>
+          <w:sz w:val="44"/>
+          <w:szCs w:val="44"/>
+          <w:lang w:val="it-IT"/>
+        </w:rPr>
+        <w:t xml:space="preserve"> </w:t>
       </w:r>
       <w:proofErr w:type="spellStart"/>
       <w:r>
@@ -803,6 +839,7 @@
       <w:r>
         <w:rPr>
           <w:noProof/>
+          <w:lang w:val="it-IT"/>
         </w:rPr>
         <w:tab/>
       </w:r>
@@ -815,6 +852,7 @@
       <w:r>
         <w:rPr>
           <w:noProof/>
+          <w:lang w:val="it-IT"/>
         </w:rPr>
         <w:instrText xml:space="preserve"> PAGEREF _Toc352852048 \h </w:instrText>
       </w:r>
@@ -832,6 +870,7 @@
       <w:r>
         <w:rPr>
           <w:noProof/>
+          <w:lang w:val="it-IT"/>
         </w:rPr>
         <w:t>4</w:t>
       </w:r>
@@ -883,6 +922,7 @@
       <w:r>
         <w:rPr>
           <w:noProof/>
+          <w:lang w:val="it-IT"/>
         </w:rPr>
         <w:tab/>
       </w:r>
@@ -895,6 +935,7 @@
       <w:r>
         <w:rPr>
           <w:noProof/>
+          <w:lang w:val="it-IT"/>
         </w:rPr>
         <w:instrText xml:space="preserve"> PAGEREF _Toc352852049 \h </w:instrText>
       </w:r>
@@ -912,6 +953,7 @@
       <w:r>
         <w:rPr>
           <w:noProof/>
+          <w:lang w:val="it-IT"/>
         </w:rPr>
         <w:t>5</w:t>
       </w:r>
@@ -963,6 +1005,7 @@
       <w:r>
         <w:rPr>
           <w:noProof/>
+          <w:lang w:val="it-IT"/>
         </w:rPr>
         <w:tab/>
       </w:r>
@@ -975,6 +1018,7 @@
       <w:r>
         <w:rPr>
           <w:noProof/>
+          <w:lang w:val="it-IT"/>
         </w:rPr>
         <w:instrText xml:space="preserve"> PAGEREF _Toc352852050 \h </w:instrText>
       </w:r>
@@ -992,6 +1036,7 @@
       <w:r>
         <w:rPr>
           <w:noProof/>
+          <w:lang w:val="it-IT"/>
         </w:rPr>
         <w:t>5</w:t>
       </w:r>
@@ -1043,6 +1088,7 @@
       <w:r>
         <w:rPr>
           <w:noProof/>
+          <w:lang w:val="it-IT"/>
         </w:rPr>
         <w:tab/>
       </w:r>
@@ -1055,6 +1101,7 @@
       <w:r>
         <w:rPr>
           <w:noProof/>
+          <w:lang w:val="it-IT"/>
         </w:rPr>
         <w:instrText xml:space="preserve"> PAGEREF _Toc352852051 \h </w:instrText>
       </w:r>
@@ -1072,6 +1119,7 @@
       <w:r>
         <w:rPr>
           <w:noProof/>
+          <w:lang w:val="it-IT"/>
         </w:rPr>
         <w:t>5</w:t>
       </w:r>
@@ -1123,6 +1171,7 @@
       <w:r>
         <w:rPr>
           <w:noProof/>
+          <w:lang w:val="it-IT"/>
         </w:rPr>
         <w:tab/>
       </w:r>
@@ -1135,6 +1184,7 @@
       <w:r>
         <w:rPr>
           <w:noProof/>
+          <w:lang w:val="it-IT"/>
         </w:rPr>
         <w:instrText xml:space="preserve"> PAGEREF _Toc352852052 \h </w:instrText>
       </w:r>
@@ -1152,6 +1202,7 @@
       <w:r>
         <w:rPr>
           <w:noProof/>
+          <w:lang w:val="it-IT"/>
         </w:rPr>
         <w:t>5</w:t>
       </w:r>
@@ -1203,6 +1254,7 @@
       <w:r>
         <w:rPr>
           <w:noProof/>
+          <w:lang w:val="it-IT"/>
         </w:rPr>
         <w:tab/>
       </w:r>
@@ -1215,6 +1267,7 @@
       <w:r>
         <w:rPr>
           <w:noProof/>
+          <w:lang w:val="it-IT"/>
         </w:rPr>
         <w:instrText xml:space="preserve"> PAGEREF _Toc352852053 \h </w:instrText>
       </w:r>
@@ -1232,6 +1285,7 @@
       <w:r>
         <w:rPr>
           <w:noProof/>
+          <w:lang w:val="it-IT"/>
         </w:rPr>
         <w:t>6</w:t>
       </w:r>
@@ -1283,6 +1337,7 @@
       <w:r>
         <w:rPr>
           <w:noProof/>
+          <w:lang w:val="it-IT"/>
         </w:rPr>
         <w:tab/>
       </w:r>
@@ -1295,6 +1350,7 @@
       <w:r>
         <w:rPr>
           <w:noProof/>
+          <w:lang w:val="it-IT"/>
         </w:rPr>
         <w:instrText xml:space="preserve"> PAGEREF _Toc352852054 \h </w:instrText>
       </w:r>
@@ -1312,6 +1368,7 @@
       <w:r>
         <w:rPr>
           <w:noProof/>
+          <w:lang w:val="it-IT"/>
         </w:rPr>
         <w:t>6</w:t>
       </w:r>
@@ -1363,6 +1420,7 @@
       <w:r>
         <w:rPr>
           <w:noProof/>
+          <w:lang w:val="it-IT"/>
         </w:rPr>
         <w:tab/>
       </w:r>
@@ -1375,6 +1433,7 @@
       <w:r>
         <w:rPr>
           <w:noProof/>
+          <w:lang w:val="it-IT"/>
         </w:rPr>
         <w:instrText xml:space="preserve"> PAGEREF _Toc352852055 \h </w:instrText>
       </w:r>
@@ -1392,6 +1451,7 @@
       <w:r>
         <w:rPr>
           <w:noProof/>
+          <w:lang w:val="it-IT"/>
         </w:rPr>
         <w:t>6</w:t>
       </w:r>
@@ -1443,6 +1503,7 @@
       <w:r>
         <w:rPr>
           <w:noProof/>
+          <w:lang w:val="it-IT"/>
         </w:rPr>
         <w:tab/>
       </w:r>
@@ -1455,6 +1516,7 @@
       <w:r>
         <w:rPr>
           <w:noProof/>
+          <w:lang w:val="it-IT"/>
         </w:rPr>
         <w:instrText xml:space="preserve"> PAGEREF _Toc352852056 \h </w:instrText>
       </w:r>
@@ -1472,6 +1534,7 @@
       <w:r>
         <w:rPr>
           <w:noProof/>
+          <w:lang w:val="it-IT"/>
         </w:rPr>
         <w:t>7</w:t>
       </w:r>
@@ -1523,6 +1586,7 @@
       <w:r>
         <w:rPr>
           <w:noProof/>
+          <w:lang w:val="it-IT"/>
         </w:rPr>
         <w:tab/>
       </w:r>
@@ -1535,6 +1599,7 @@
       <w:r>
         <w:rPr>
           <w:noProof/>
+          <w:lang w:val="it-IT"/>
         </w:rPr>
         <w:instrText xml:space="preserve"> PAGEREF _Toc352852057 \h </w:instrText>
       </w:r>
@@ -1552,6 +1617,7 @@
       <w:r>
         <w:rPr>
           <w:noProof/>
+          <w:lang w:val="it-IT"/>
         </w:rPr>
         <w:t>7</w:t>
       </w:r>
@@ -1603,6 +1669,7 @@
       <w:r>
         <w:rPr>
           <w:noProof/>
+          <w:lang w:val="it-IT"/>
         </w:rPr>
         <w:tab/>
       </w:r>
@@ -1615,6 +1682,7 @@
       <w:r>
         <w:rPr>
           <w:noProof/>
+          <w:lang w:val="it-IT"/>
         </w:rPr>
         <w:instrText xml:space="preserve"> PAGEREF _Toc352852058 \h </w:instrText>
       </w:r>
@@ -1632,6 +1700,7 @@
       <w:r>
         <w:rPr>
           <w:noProof/>
+          <w:lang w:val="it-IT"/>
         </w:rPr>
         <w:t>7</w:t>
       </w:r>
@@ -1683,6 +1752,7 @@
       <w:r>
         <w:rPr>
           <w:noProof/>
+          <w:lang w:val="it-IT"/>
         </w:rPr>
         <w:tab/>
       </w:r>
@@ -1695,6 +1765,7 @@
       <w:r>
         <w:rPr>
           <w:noProof/>
+          <w:lang w:val="it-IT"/>
         </w:rPr>
         <w:instrText xml:space="preserve"> PAGEREF _Toc352852059 \h </w:instrText>
       </w:r>
@@ -1712,6 +1783,7 @@
       <w:r>
         <w:rPr>
           <w:noProof/>
+          <w:lang w:val="it-IT"/>
         </w:rPr>
         <w:t>7</w:t>
       </w:r>
@@ -1760,6 +1832,7 @@
       <w:r>
         <w:rPr>
           <w:noProof/>
+          <w:lang w:val="it-IT"/>
         </w:rPr>
         <w:tab/>
       </w:r>
@@ -1772,6 +1845,7 @@
       <w:r>
         <w:rPr>
           <w:noProof/>
+          <w:lang w:val="it-IT"/>
         </w:rPr>
         <w:instrText xml:space="preserve"> PAGEREF _Toc352852060 \h </w:instrText>
       </w:r>
@@ -1789,6 +1863,7 @@
       <w:r>
         <w:rPr>
           <w:noProof/>
+          <w:lang w:val="it-IT"/>
         </w:rPr>
         <w:t>7</w:t>
       </w:r>
@@ -1840,6 +1915,7 @@
       <w:r>
         <w:rPr>
           <w:noProof/>
+          <w:lang w:val="it-IT"/>
         </w:rPr>
         <w:tab/>
       </w:r>
@@ -1852,6 +1928,7 @@
       <w:r>
         <w:rPr>
           <w:noProof/>
+          <w:lang w:val="it-IT"/>
         </w:rPr>
         <w:instrText xml:space="preserve"> PAGEREF _Toc352852061 \h </w:instrText>
       </w:r>
@@ -1869,6 +1946,7 @@
       <w:r>
         <w:rPr>
           <w:noProof/>
+          <w:lang w:val="it-IT"/>
         </w:rPr>
         <w:t>7</w:t>
       </w:r>
@@ -1920,6 +1998,7 @@
       <w:r>
         <w:rPr>
           <w:noProof/>
+          <w:lang w:val="it-IT"/>
         </w:rPr>
         <w:tab/>
       </w:r>
@@ -1932,6 +2011,7 @@
       <w:r>
         <w:rPr>
           <w:noProof/>
+          <w:lang w:val="it-IT"/>
         </w:rPr>
         <w:instrText xml:space="preserve"> PAGEREF _Toc352852062 \h </w:instrText>
       </w:r>
@@ -1949,6 +2029,7 @@
       <w:r>
         <w:rPr>
           <w:noProof/>
+          <w:lang w:val="it-IT"/>
         </w:rPr>
         <w:t>8</w:t>
       </w:r>
@@ -2000,6 +2081,7 @@
       <w:r>
         <w:rPr>
           <w:noProof/>
+          <w:lang w:val="it-IT"/>
         </w:rPr>
         <w:tab/>
       </w:r>
@@ -2012,6 +2094,7 @@
       <w:r>
         <w:rPr>
           <w:noProof/>
+          <w:lang w:val="it-IT"/>
         </w:rPr>
         <w:instrText xml:space="preserve"> PAGEREF _Toc352852063 \h </w:instrText>
       </w:r>
@@ -2029,6 +2112,7 @@
       <w:r>
         <w:rPr>
           <w:noProof/>
+          <w:lang w:val="it-IT"/>
         </w:rPr>
         <w:t>8</w:t>
       </w:r>
@@ -2080,6 +2164,7 @@
       <w:r>
         <w:rPr>
           <w:noProof/>
+          <w:lang w:val="it-IT"/>
         </w:rPr>
         <w:tab/>
       </w:r>
@@ -2092,6 +2177,7 @@
       <w:r>
         <w:rPr>
           <w:noProof/>
+          <w:lang w:val="it-IT"/>
         </w:rPr>
         <w:instrText xml:space="preserve"> PAGEREF _Toc352852064 \h </w:instrText>
       </w:r>
@@ -2109,6 +2195,7 @@
       <w:r>
         <w:rPr>
           <w:noProof/>
+          <w:lang w:val="it-IT"/>
         </w:rPr>
         <w:t>8</w:t>
       </w:r>
@@ -2160,6 +2247,7 @@
       <w:r>
         <w:rPr>
           <w:noProof/>
+          <w:lang w:val="it-IT"/>
         </w:rPr>
         <w:tab/>
       </w:r>
@@ -2172,6 +2260,7 @@
       <w:r>
         <w:rPr>
           <w:noProof/>
+          <w:lang w:val="it-IT"/>
         </w:rPr>
         <w:instrText xml:space="preserve"> PAGEREF _Toc352852065 \h </w:instrText>
       </w:r>
@@ -2189,6 +2278,7 @@
       <w:r>
         <w:rPr>
           <w:noProof/>
+          <w:lang w:val="it-IT"/>
         </w:rPr>
         <w:t>9</w:t>
       </w:r>
@@ -2240,6 +2330,7 @@
       <w:r>
         <w:rPr>
           <w:noProof/>
+          <w:lang w:val="it-IT"/>
         </w:rPr>
         <w:tab/>
       </w:r>
@@ -2252,6 +2343,7 @@
       <w:r>
         <w:rPr>
           <w:noProof/>
+          <w:lang w:val="it-IT"/>
         </w:rPr>
         <w:instrText xml:space="preserve"> PAGEREF _Toc352852066 \h </w:instrText>
       </w:r>
@@ -2269,6 +2361,7 @@
       <w:r>
         <w:rPr>
           <w:noProof/>
+          <w:lang w:val="it-IT"/>
         </w:rPr>
         <w:t>9</w:t>
       </w:r>
@@ -2320,6 +2413,7 @@
       <w:r>
         <w:rPr>
           <w:noProof/>
+          <w:lang w:val="it-IT"/>
         </w:rPr>
         <w:tab/>
       </w:r>
@@ -2332,6 +2426,7 @@
       <w:r>
         <w:rPr>
           <w:noProof/>
+          <w:lang w:val="it-IT"/>
         </w:rPr>
         <w:instrText xml:space="preserve"> PAGEREF _Toc352852067 \h </w:instrText>
       </w:r>
@@ -2349,6 +2444,7 @@
       <w:r>
         <w:rPr>
           <w:noProof/>
+          <w:lang w:val="it-IT"/>
         </w:rPr>
         <w:t>9</w:t>
       </w:r>
@@ -2400,6 +2496,7 @@
       <w:r>
         <w:rPr>
           <w:noProof/>
+          <w:lang w:val="it-IT"/>
         </w:rPr>
         <w:tab/>
       </w:r>
@@ -2412,6 +2509,7 @@
       <w:r>
         <w:rPr>
           <w:noProof/>
+          <w:lang w:val="it-IT"/>
         </w:rPr>
         <w:instrText xml:space="preserve"> PAGEREF _Toc352852068 \h </w:instrText>
       </w:r>
@@ -2429,6 +2527,7 @@
       <w:r>
         <w:rPr>
           <w:noProof/>
+          <w:lang w:val="it-IT"/>
         </w:rPr>
         <w:t>9</w:t>
       </w:r>
@@ -2499,9 +2598,9 @@
       </w:pPr>
       <w:bookmarkStart w:id="1" w:name="_Toc456598586"/>
       <w:bookmarkStart w:id="2" w:name="_Toc456600917"/>
-      <w:bookmarkStart w:id="3" w:name="_Toc436203377"/>
-      <w:bookmarkStart w:id="4" w:name="_Toc452813577"/>
-      <w:bookmarkStart w:id="5" w:name="_Toc352852048"/>
+      <w:bookmarkStart w:id="3" w:name="_Toc352852048"/>
+      <w:bookmarkStart w:id="4" w:name="_Toc436203377"/>
+      <w:bookmarkStart w:id="5" w:name="_Toc452813577"/>
       <w:r>
         <w:rPr>
           <w:lang w:val="it-IT"/>
@@ -2522,7 +2621,7 @@
         </w:rPr>
         <w:t xml:space="preserve"> e scopo delle "Note di Sviluppo"</w:t>
       </w:r>
-      <w:bookmarkEnd w:id="5"/>
+      <w:bookmarkEnd w:id="3"/>
     </w:p>
     <w:p>
       <w:pPr>
@@ -3524,7 +3623,7 @@
           <w:color w:val="0000FF"/>
           <w:sz w:val="22"/>
           <w:szCs w:val="22"/>
-          <w:lang w:val="en-GB"/>
+          <w:lang w:val="it-IT"/>
         </w:rPr>
       </w:pPr>
     </w:p>
@@ -3705,8 +3804,20 @@
           <w:szCs w:val="22"/>
           <w:lang w:val="it-IT"/>
         </w:rPr>
-        <w:t xml:space="preserve"> Workbench</w:t>
-      </w:r>
+        <w:t xml:space="preserve"> </w:t>
+      </w:r>
+      <w:proofErr w:type="spellStart"/>
+      <w:r>
+        <w:rPr>
+          <w:i/>
+          <w:color w:val="0000FF"/>
+          <w:sz w:val="22"/>
+          <w:szCs w:val="22"/>
+          <w:lang w:val="it-IT"/>
+        </w:rPr>
+        <w:t>Workbench</w:t>
+      </w:r>
+      <w:proofErr w:type="spellEnd"/>
       <w:r>
         <w:rPr>
           <w:i/>
@@ -3973,8 +4084,8 @@
         <w:t xml:space="preserve"> esattamente come codice sorgente.</w:t>
       </w:r>
     </w:p>
-    <w:bookmarkEnd w:id="3"/>
     <w:bookmarkEnd w:id="4"/>
+    <w:bookmarkEnd w:id="5"/>
     <w:p>
       <w:pPr>
         <w:pStyle w:val="StileTitolo120ptGiustificato"/>
@@ -4318,7 +4429,7 @@
       <w:tblPr>
         <w:tblStyle w:val="Grigliatabella"/>
         <w:tblW w:w="0" w:type="auto"/>
-        <w:tblLook w:val="01E0" w:firstRow="1" w:lastRow="1" w:firstColumn="1" w:lastColumn="1" w:noHBand="0" w:noVBand="0"/>
+        <w:tblLook w:val="01E0"/>
       </w:tblPr>
       <w:tblGrid>
         <w:gridCol w:w="2518"/>
@@ -4445,7 +4556,7 @@
       <w:tblPr>
         <w:tblStyle w:val="Grigliatabella"/>
         <w:tblW w:w="0" w:type="auto"/>
-        <w:tblLook w:val="01E0" w:firstRow="1" w:lastRow="1" w:firstColumn="1" w:lastColumn="1" w:noHBand="0" w:noVBand="0"/>
+        <w:tblLook w:val="01E0"/>
       </w:tblPr>
       <w:tblGrid>
         <w:gridCol w:w="2518"/>
@@ -4706,27 +4817,7 @@
           <w:szCs w:val="22"/>
           <w:lang w:val="it-IT"/>
         </w:rPr>
-        <w:t xml:space="preserve">e </w:t>
-      </w:r>
-      <w:r>
-        <w:rPr>
-          <w:i/>
-          <w:color w:val="0000FF"/>
-          <w:sz w:val="22"/>
-          <w:szCs w:val="22"/>
-          <w:lang w:val="it-IT"/>
-        </w:rPr>
-        <w:t>definizione</w:t>
-      </w:r>
-      <w:r>
-        <w:rPr>
-          <w:i/>
-          <w:color w:val="0000FF"/>
-          <w:sz w:val="22"/>
-          <w:szCs w:val="22"/>
-          <w:lang w:val="it-IT"/>
-        </w:rPr>
-        <w:t xml:space="preserve"> </w:t>
+        <w:t xml:space="preserve">e definizione </w:t>
       </w:r>
       <w:r>
         <w:rPr>
@@ -5043,7 +5134,7 @@
       <w:tblPr>
         <w:tblStyle w:val="Grigliatabella"/>
         <w:tblW w:w="0" w:type="auto"/>
-        <w:tblLook w:val="01E0" w:firstRow="1" w:lastRow="1" w:firstColumn="1" w:lastColumn="1" w:noHBand="0" w:noVBand="0"/>
+        <w:tblLook w:val="01E0"/>
       </w:tblPr>
       <w:tblGrid>
         <w:gridCol w:w="2518"/>
@@ -5996,7 +6087,7 @@
           <w:szCs w:val="22"/>
           <w:lang w:val="it-IT"/>
         </w:rPr>
-        <w:t xml:space="preserve"> (da cui vengono generati i documenti specifici) deve essere custom-</w:t>
+        <w:t xml:space="preserve"> (da cui vengono generati i documenti specifici) deve essere </w:t>
       </w:r>
       <w:proofErr w:type="spellStart"/>
       <w:r>
@@ -6007,7 +6098,7 @@
           <w:szCs w:val="22"/>
           <w:lang w:val="it-IT"/>
         </w:rPr>
-        <w:t>izzato</w:t>
+        <w:t>custom-izzato</w:t>
       </w:r>
       <w:proofErr w:type="spellEnd"/>
       <w:r>
@@ -6037,7 +6128,7 @@
       <w:tblPr>
         <w:tblStyle w:val="Grigliatabella"/>
         <w:tblW w:w="9606" w:type="dxa"/>
-        <w:tblLook w:val="01E0" w:firstRow="1" w:lastRow="1" w:firstColumn="1" w:lastColumn="1" w:noHBand="0" w:noVBand="0"/>
+        <w:tblLook w:val="01E0"/>
       </w:tblPr>
       <w:tblGrid>
         <w:gridCol w:w="7315"/>
@@ -6691,11 +6782,19 @@
         </w:rPr>
       </w:pPr>
       <w:bookmarkStart w:id="20" w:name="_Toc352852061"/>
-      <w:r>
-        <w:rPr>
-          <w:lang w:val="it-IT"/>
-        </w:rPr>
-        <w:t xml:space="preserve">Use case </w:t>
+      <w:proofErr w:type="spellStart"/>
+      <w:r>
+        <w:rPr>
+          <w:lang w:val="it-IT"/>
+        </w:rPr>
+        <w:t>Use</w:t>
+      </w:r>
+      <w:proofErr w:type="spellEnd"/>
+      <w:r>
+        <w:rPr>
+          <w:lang w:val="it-IT"/>
+        </w:rPr>
+        <w:t xml:space="preserve"> case </w:t>
       </w:r>
       <w:proofErr w:type="spellStart"/>
       <w:r>
@@ -6726,7 +6825,29 @@
           <w:szCs w:val="22"/>
           <w:lang w:val="it-IT"/>
         </w:rPr>
-        <w:t xml:space="preserve">Lo Use Case </w:t>
+        <w:t xml:space="preserve">Lo </w:t>
+      </w:r>
+      <w:proofErr w:type="spellStart"/>
+      <w:r>
+        <w:rPr>
+          <w:i/>
+          <w:color w:val="0000FF"/>
+          <w:sz w:val="22"/>
+          <w:szCs w:val="22"/>
+          <w:lang w:val="it-IT"/>
+        </w:rPr>
+        <w:t>Use</w:t>
+      </w:r>
+      <w:proofErr w:type="spellEnd"/>
+      <w:r>
+        <w:rPr>
+          <w:i/>
+          <w:color w:val="0000FF"/>
+          <w:sz w:val="22"/>
+          <w:szCs w:val="22"/>
+          <w:lang w:val="it-IT"/>
+        </w:rPr>
+        <w:t xml:space="preserve"> Case </w:t>
       </w:r>
       <w:proofErr w:type="spellStart"/>
       <w:r>
@@ -6887,11 +7008,19 @@
         </w:rPr>
       </w:pPr>
       <w:bookmarkStart w:id="22" w:name="_Toc352852063"/>
-      <w:r>
-        <w:rPr>
-          <w:lang w:val="it-IT"/>
-        </w:rPr>
-        <w:t xml:space="preserve">Class </w:t>
+      <w:proofErr w:type="spellStart"/>
+      <w:r>
+        <w:rPr>
+          <w:lang w:val="it-IT"/>
+        </w:rPr>
+        <w:t>Class</w:t>
+      </w:r>
+      <w:proofErr w:type="spellEnd"/>
+      <w:r>
+        <w:rPr>
+          <w:lang w:val="it-IT"/>
+        </w:rPr>
+        <w:t xml:space="preserve"> </w:t>
       </w:r>
       <w:proofErr w:type="spellStart"/>
       <w:r>
@@ -6928,9 +7057,9 @@
           <w:lang w:val="it-IT"/>
         </w:rPr>
       </w:pPr>
-      <w:bookmarkStart w:id="23" w:name="_Toc436203413"/>
-      <w:bookmarkStart w:id="24" w:name="_Toc452813607"/>
-      <w:bookmarkStart w:id="25" w:name="_Toc352852064"/>
+      <w:bookmarkStart w:id="23" w:name="_Toc352852064"/>
+      <w:bookmarkStart w:id="24" w:name="_Toc436203413"/>
+      <w:bookmarkStart w:id="25" w:name="_Toc452813607"/>
       <w:r>
         <w:rPr>
           <w:lang w:val="it-IT"/>
@@ -6973,7 +7102,7 @@
         </w:rPr>
         <w:t>)</w:t>
       </w:r>
-      <w:bookmarkEnd w:id="25"/>
+      <w:bookmarkEnd w:id="23"/>
       <w:r>
         <w:rPr>
           <w:lang w:val="it-IT"/>
@@ -7042,37 +7171,72 @@
           <w:szCs w:val="22"/>
           <w:lang w:val="it-IT"/>
         </w:rPr>
-        <w:t>&lt;Nome&gt; oppure N/A</w:t>
-      </w:r>
-      <w:r>
-        <w:rPr>
-          <w:b/>
-          <w:sz w:val="22"/>
-          <w:szCs w:val="22"/>
-          <w:lang w:val="it-IT"/>
-        </w:rPr>
-        <w:t>:</w:t>
+        <w:t>Diagramma E-R Sistema Editoriale</w:t>
       </w:r>
     </w:p>
     <w:p>
       <w:pPr>
-        <w:tabs>
-          <w:tab w:val="left" w:pos="2175"/>
-        </w:tabs>
         <w:jc w:val="both"/>
         <w:rPr>
-          <w:sz w:val="22"/>
-          <w:szCs w:val="22"/>
-          <w:lang w:val="it-IT"/>
-        </w:rPr>
-      </w:pPr>
-      <w:r>
-        <w:rPr>
-          <w:sz w:val="22"/>
-          <w:szCs w:val="22"/>
-          <w:lang w:val="it-IT"/>
-        </w:rPr>
-        <w:tab/>
+          <w:b/>
+          <w:sz w:val="22"/>
+          <w:szCs w:val="22"/>
+          <w:lang w:val="it-IT"/>
+        </w:rPr>
+      </w:pPr>
+      <w:r>
+        <w:rPr>
+          <w:b/>
+          <w:noProof/>
+          <w:sz w:val="22"/>
+          <w:szCs w:val="22"/>
+          <w:lang w:val="it-IT" w:eastAsia="it-IT"/>
+        </w:rPr>
+        <w:drawing>
+          <wp:inline distT="0" distB="0" distL="0" distR="0">
+            <wp:extent cx="4699254" cy="5951165"/>
+            <wp:effectExtent l="19050" t="0" r="6096" b="0"/>
+            <wp:docPr id="1" name="Immagine 1" descr="C:\Users\Maurizio\Desktop\ProgFinaleUIIP\Diagrammi\Modello_relazionale.jpg"/>
+            <wp:cNvGraphicFramePr>
+              <a:graphicFrameLocks xmlns:a="http://schemas.openxmlformats.org/drawingml/2006/main" noChangeAspect="1"/>
+            </wp:cNvGraphicFramePr>
+            <a:graphic xmlns:a="http://schemas.openxmlformats.org/drawingml/2006/main">
+              <a:graphicData uri="http://schemas.openxmlformats.org/drawingml/2006/picture">
+                <pic:pic xmlns:pic="http://schemas.openxmlformats.org/drawingml/2006/picture">
+                  <pic:nvPicPr>
+                    <pic:cNvPr id="0" name="Picture 1" descr="C:\Users\Maurizio\Desktop\ProgFinaleUIIP\Diagrammi\Modello_relazionale.jpg"/>
+                    <pic:cNvPicPr>
+                      <a:picLocks noChangeAspect="1" noChangeArrowheads="1"/>
+                    </pic:cNvPicPr>
+                  </pic:nvPicPr>
+                  <pic:blipFill>
+                    <a:blip r:embed="rId8" cstate="print"/>
+                    <a:srcRect/>
+                    <a:stretch>
+                      <a:fillRect/>
+                    </a:stretch>
+                  </pic:blipFill>
+                  <pic:spPr bwMode="auto">
+                    <a:xfrm>
+                      <a:off x="0" y="0"/>
+                      <a:ext cx="4703179" cy="5956136"/>
+                    </a:xfrm>
+                    <a:prstGeom prst="rect">
+                      <a:avLst/>
+                    </a:prstGeom>
+                    <a:noFill/>
+                    <a:ln w="9525">
+                      <a:noFill/>
+                      <a:miter lim="800000"/>
+                      <a:headEnd/>
+                      <a:tailEnd/>
+                    </a:ln>
+                  </pic:spPr>
+                </pic:pic>
+              </a:graphicData>
+            </a:graphic>
+          </wp:inline>
+        </w:drawing>
       </w:r>
     </w:p>
     <w:p>
@@ -7084,6 +7248,67 @@
           <w:lang w:val="it-IT"/>
         </w:rPr>
       </w:pPr>
+    </w:p>
+    <w:p>
+      <w:pPr>
+        <w:jc w:val="both"/>
+        <w:rPr>
+          <w:b/>
+          <w:sz w:val="22"/>
+          <w:szCs w:val="22"/>
+          <w:lang w:val="it-IT"/>
+        </w:rPr>
+      </w:pPr>
+      <w:r>
+        <w:rPr>
+          <w:b/>
+          <w:sz w:val="22"/>
+          <w:szCs w:val="22"/>
+          <w:lang w:val="it-IT"/>
+        </w:rPr>
+        <w:lastRenderedPageBreak/>
+        <w:t>&lt;Nome&gt; oppure N/A</w:t>
+      </w:r>
+      <w:r>
+        <w:rPr>
+          <w:b/>
+          <w:sz w:val="22"/>
+          <w:szCs w:val="22"/>
+          <w:lang w:val="it-IT"/>
+        </w:rPr>
+        <w:t>:</w:t>
+      </w:r>
+    </w:p>
+    <w:p>
+      <w:pPr>
+        <w:tabs>
+          <w:tab w:val="left" w:pos="2175"/>
+        </w:tabs>
+        <w:jc w:val="both"/>
+        <w:rPr>
+          <w:sz w:val="22"/>
+          <w:szCs w:val="22"/>
+          <w:lang w:val="it-IT"/>
+        </w:rPr>
+      </w:pPr>
+      <w:r>
+        <w:rPr>
+          <w:sz w:val="22"/>
+          <w:szCs w:val="22"/>
+          <w:lang w:val="it-IT"/>
+        </w:rPr>
+        <w:tab/>
+      </w:r>
+    </w:p>
+    <w:p>
+      <w:pPr>
+        <w:jc w:val="both"/>
+        <w:rPr>
+          <w:sz w:val="22"/>
+          <w:szCs w:val="22"/>
+          <w:lang w:val="it-IT"/>
+        </w:rPr>
+      </w:pPr>
       <w:r>
         <w:rPr>
           <w:sz w:val="22"/>
@@ -7093,8 +7318,8 @@
         <w:t>&lt;dato, disegno, diagramma o altro&gt;</w:t>
       </w:r>
     </w:p>
-    <w:bookmarkEnd w:id="23"/>
     <w:bookmarkEnd w:id="24"/>
+    <w:bookmarkEnd w:id="25"/>
     <w:p>
       <w:pPr>
         <w:pStyle w:val="StileTitolo120ptGiustificato"/>
@@ -7217,11 +7442,11 @@
           <w:lang w:val="it-IT"/>
         </w:rPr>
       </w:pPr>
-      <w:bookmarkStart w:id="27" w:name="_Toc425054417"/>
-      <w:bookmarkStart w:id="28" w:name="_Toc422186510"/>
-      <w:bookmarkStart w:id="29" w:name="_Toc436203416"/>
-      <w:bookmarkStart w:id="30" w:name="_Toc452813610"/>
-      <w:bookmarkStart w:id="31" w:name="_Toc352852066"/>
+      <w:bookmarkStart w:id="27" w:name="_Toc352852066"/>
+      <w:bookmarkStart w:id="28" w:name="_Toc425054417"/>
+      <w:bookmarkStart w:id="29" w:name="_Toc422186510"/>
+      <w:bookmarkStart w:id="30" w:name="_Toc436203416"/>
+      <w:bookmarkStart w:id="31" w:name="_Toc452813610"/>
       <w:r>
         <w:rPr>
           <w:lang w:val="it-IT"/>
@@ -7234,12 +7459,12 @@
         </w:rPr>
         <w:t>anuale di installazione e configurazione</w:t>
       </w:r>
-      <w:bookmarkEnd w:id="31"/>
+      <w:bookmarkEnd w:id="27"/>
     </w:p>
-    <w:bookmarkEnd w:id="27"/>
     <w:bookmarkEnd w:id="28"/>
     <w:bookmarkEnd w:id="29"/>
     <w:bookmarkEnd w:id="30"/>
+    <w:bookmarkEnd w:id="31"/>
     <w:p>
       <w:pPr>
         <w:jc w:val="both"/>
@@ -7396,7 +7621,7 @@
       <w:tblPr>
         <w:tblStyle w:val="Grigliatabella"/>
         <w:tblW w:w="0" w:type="auto"/>
-        <w:tblLook w:val="01E0" w:firstRow="1" w:lastRow="1" w:firstColumn="1" w:lastColumn="1" w:noHBand="0" w:noVBand="0"/>
+        <w:tblLook w:val="01E0"/>
       </w:tblPr>
       <w:tblGrid>
         <w:gridCol w:w="2518"/>
@@ -7538,7 +7763,7 @@
 </file>
 
 <file path=word/endnotes.xml><?xml version="1.0" encoding="utf-8"?>
-<w:endnotes xmlns:wpc="http://schemas.microsoft.com/office/word/2010/wordprocessingCanvas" xmlns:mc="http://schemas.openxmlformats.org/markup-compatibility/2006" xmlns:o="urn:schemas-microsoft-com:office:office" xmlns:r="http://schemas.openxmlformats.org/officeDocument/2006/relationships" xmlns:m="http://schemas.openxmlformats.org/officeDocument/2006/math" xmlns:v="urn:schemas-microsoft-com:vml" xmlns:wp14="http://schemas.microsoft.com/office/word/2010/wordprocessingDrawing" xmlns:wp="http://schemas.openxmlformats.org/drawingml/2006/wordprocessingDrawing" xmlns:w10="urn:schemas-microsoft-com:office:word" xmlns:w="http://schemas.openxmlformats.org/wordprocessingml/2006/main" xmlns:w14="http://schemas.microsoft.com/office/word/2010/wordml" xmlns:wpg="http://schemas.microsoft.com/office/word/2010/wordprocessingGroup" xmlns:wpi="http://schemas.microsoft.com/office/word/2010/wordprocessingInk" xmlns:wne="http://schemas.microsoft.com/office/word/2006/wordml" xmlns:wps="http://schemas.microsoft.com/office/word/2010/wordprocessingShape" mc:Ignorable="w14 wp14">
+<w:endnotes xmlns:ve="http://schemas.openxmlformats.org/markup-compatibility/2006" xmlns:o="urn:schemas-microsoft-com:office:office" xmlns:r="http://schemas.openxmlformats.org/officeDocument/2006/relationships" xmlns:m="http://schemas.openxmlformats.org/officeDocument/2006/math" xmlns:v="urn:schemas-microsoft-com:vml" xmlns:wp="http://schemas.openxmlformats.org/drawingml/2006/wordprocessingDrawing" xmlns:w10="urn:schemas-microsoft-com:office:word" xmlns:w="http://schemas.openxmlformats.org/wordprocessingml/2006/main" xmlns:wne="http://schemas.microsoft.com/office/word/2006/wordml">
   <w:endnote w:type="separator" w:id="-1">
     <w:p>
       <w:r>
@@ -7557,7 +7782,7 @@
 </file>
 
 <file path=word/footer1.xml><?xml version="1.0" encoding="utf-8"?>
-<w:ftr xmlns:wpc="http://schemas.microsoft.com/office/word/2010/wordprocessingCanvas" xmlns:mc="http://schemas.openxmlformats.org/markup-compatibility/2006" xmlns:o="urn:schemas-microsoft-com:office:office" xmlns:r="http://schemas.openxmlformats.org/officeDocument/2006/relationships" xmlns:m="http://schemas.openxmlformats.org/officeDocument/2006/math" xmlns:v="urn:schemas-microsoft-com:vml" xmlns:wp14="http://schemas.microsoft.com/office/word/2010/wordprocessingDrawing" xmlns:wp="http://schemas.openxmlformats.org/drawingml/2006/wordprocessingDrawing" xmlns:w10="urn:schemas-microsoft-com:office:word" xmlns:w="http://schemas.openxmlformats.org/wordprocessingml/2006/main" xmlns:w14="http://schemas.microsoft.com/office/word/2010/wordml" xmlns:wpg="http://schemas.microsoft.com/office/word/2010/wordprocessingGroup" xmlns:wpi="http://schemas.microsoft.com/office/word/2010/wordprocessingInk" xmlns:wne="http://schemas.microsoft.com/office/word/2006/wordml" xmlns:wps="http://schemas.microsoft.com/office/word/2010/wordprocessingShape" mc:Ignorable="w14 wp14">
+<w:ftr xmlns:ve="http://schemas.openxmlformats.org/markup-compatibility/2006" xmlns:o="urn:schemas-microsoft-com:office:office" xmlns:r="http://schemas.openxmlformats.org/officeDocument/2006/relationships" xmlns:m="http://schemas.openxmlformats.org/officeDocument/2006/math" xmlns:v="urn:schemas-microsoft-com:vml" xmlns:wp="http://schemas.openxmlformats.org/drawingml/2006/wordprocessingDrawing" xmlns:w10="urn:schemas-microsoft-com:office:word" xmlns:w="http://schemas.openxmlformats.org/wordprocessingml/2006/main" xmlns:wne="http://schemas.microsoft.com/office/word/2006/wordml">
   <w:tbl>
     <w:tblPr>
       <w:tblW w:w="0" w:type="auto"/>
@@ -7570,7 +7795,7 @@
         <w:insideV w:val="single" w:sz="6" w:space="0" w:color="auto"/>
       </w:tblBorders>
       <w:tblLayout w:type="fixed"/>
-      <w:tblLook w:val="0000" w:firstRow="0" w:lastRow="0" w:firstColumn="0" w:lastColumn="0" w:noHBand="0" w:noVBand="0"/>
+      <w:tblLook w:val="0000"/>
     </w:tblPr>
     <w:tblGrid>
       <w:gridCol w:w="3162"/>
@@ -7650,7 +7875,7 @@
               <w:rStyle w:val="Numeropagina"/>
               <w:noProof/>
             </w:rPr>
-            <w:t>3</w:t>
+            <w:t>8</w:t>
           </w:r>
           <w:r>
             <w:rPr>
@@ -7671,7 +7896,7 @@
 </file>
 
 <file path=word/footnotes.xml><?xml version="1.0" encoding="utf-8"?>
-<w:footnotes xmlns:wpc="http://schemas.microsoft.com/office/word/2010/wordprocessingCanvas" xmlns:mc="http://schemas.openxmlformats.org/markup-compatibility/2006" xmlns:o="urn:schemas-microsoft-com:office:office" xmlns:r="http://schemas.openxmlformats.org/officeDocument/2006/relationships" xmlns:m="http://schemas.openxmlformats.org/officeDocument/2006/math" xmlns:v="urn:schemas-microsoft-com:vml" xmlns:wp14="http://schemas.microsoft.com/office/word/2010/wordprocessingDrawing" xmlns:wp="http://schemas.openxmlformats.org/drawingml/2006/wordprocessingDrawing" xmlns:w10="urn:schemas-microsoft-com:office:word" xmlns:w="http://schemas.openxmlformats.org/wordprocessingml/2006/main" xmlns:w14="http://schemas.microsoft.com/office/word/2010/wordml" xmlns:wpg="http://schemas.microsoft.com/office/word/2010/wordprocessingGroup" xmlns:wpi="http://schemas.microsoft.com/office/word/2010/wordprocessingInk" xmlns:wne="http://schemas.microsoft.com/office/word/2006/wordml" xmlns:wps="http://schemas.microsoft.com/office/word/2010/wordprocessingShape" mc:Ignorable="w14 wp14">
+<w:footnotes xmlns:ve="http://schemas.openxmlformats.org/markup-compatibility/2006" xmlns:o="urn:schemas-microsoft-com:office:office" xmlns:r="http://schemas.openxmlformats.org/officeDocument/2006/relationships" xmlns:m="http://schemas.openxmlformats.org/officeDocument/2006/math" xmlns:v="urn:schemas-microsoft-com:vml" xmlns:wp="http://schemas.openxmlformats.org/drawingml/2006/wordprocessingDrawing" xmlns:w10="urn:schemas-microsoft-com:office:word" xmlns:w="http://schemas.openxmlformats.org/wordprocessingml/2006/main" xmlns:wne="http://schemas.microsoft.com/office/word/2006/wordml">
   <w:footnote w:type="separator" w:id="-1">
     <w:p>
       <w:r>
@@ -7690,7 +7915,7 @@
 </file>
 
 <file path=word/header1.xml><?xml version="1.0" encoding="utf-8"?>
-<w:hdr xmlns:wpc="http://schemas.microsoft.com/office/word/2010/wordprocessingCanvas" xmlns:mc="http://schemas.openxmlformats.org/markup-compatibility/2006" xmlns:o="urn:schemas-microsoft-com:office:office" xmlns:r="http://schemas.openxmlformats.org/officeDocument/2006/relationships" xmlns:m="http://schemas.openxmlformats.org/officeDocument/2006/math" xmlns:v="urn:schemas-microsoft-com:vml" xmlns:wp14="http://schemas.microsoft.com/office/word/2010/wordprocessingDrawing" xmlns:wp="http://schemas.openxmlformats.org/drawingml/2006/wordprocessingDrawing" xmlns:w10="urn:schemas-microsoft-com:office:word" xmlns:w="http://schemas.openxmlformats.org/wordprocessingml/2006/main" xmlns:w14="http://schemas.microsoft.com/office/word/2010/wordml" xmlns:wpg="http://schemas.microsoft.com/office/word/2010/wordprocessingGroup" xmlns:wpi="http://schemas.microsoft.com/office/word/2010/wordprocessingInk" xmlns:wne="http://schemas.microsoft.com/office/word/2006/wordml" xmlns:wps="http://schemas.microsoft.com/office/word/2010/wordprocessingShape" mc:Ignorable="w14 wp14">
+<w:hdr xmlns:ve="http://schemas.openxmlformats.org/markup-compatibility/2006" xmlns:o="urn:schemas-microsoft-com:office:office" xmlns:r="http://schemas.openxmlformats.org/officeDocument/2006/relationships" xmlns:m="http://schemas.openxmlformats.org/officeDocument/2006/math" xmlns:v="urn:schemas-microsoft-com:vml" xmlns:wp="http://schemas.openxmlformats.org/drawingml/2006/wordprocessingDrawing" xmlns:w10="urn:schemas-microsoft-com:office:word" xmlns:w="http://schemas.openxmlformats.org/wordprocessingml/2006/main" xmlns:wne="http://schemas.microsoft.com/office/word/2006/wordml">
   <w:p>
     <w:pPr>
       <w:rPr>
@@ -7722,9 +7947,10 @@
       <w:rPr>
         <w:noProof/>
         <w:sz w:val="36"/>
+        <w:lang w:val="it-IT" w:eastAsia="it-IT"/>
       </w:rPr>
       <w:drawing>
-        <wp:anchor distT="0" distB="0" distL="114300" distR="114300" simplePos="0" relativeHeight="251659264" behindDoc="0" locked="0" layoutInCell="1" allowOverlap="1" wp14:anchorId="15880F93" wp14:editId="1FCA43AF">
+        <wp:anchor distT="0" distB="0" distL="114300" distR="114300" simplePos="0" relativeHeight="251659264" behindDoc="0" locked="0" layoutInCell="1" allowOverlap="1">
           <wp:simplePos x="0" y="0"/>
           <wp:positionH relativeFrom="column">
             <wp:posOffset>2291715</wp:posOffset>
@@ -7752,7 +7978,7 @@
                   <a:blip r:embed="rId1">
                     <a:extLst>
                       <a:ext uri="{28A0092B-C50C-407E-A947-70E740481C1C}">
-                        <a14:useLocalDpi xmlns:a14="http://schemas.microsoft.com/office/drawing/2010/main" val="0"/>
+                        <a14:useLocalDpi xmlns:a14="http://schemas.microsoft.com/office/drawing/2010/main" xmlns:wps="http://schemas.microsoft.com/office/word/2010/wordprocessingShape" xmlns:wpi="http://schemas.microsoft.com/office/word/2010/wordprocessingInk" xmlns:wpg="http://schemas.microsoft.com/office/word/2010/wordprocessingGroup" xmlns:w14="http://schemas.microsoft.com/office/word/2010/wordml" xmlns:w="http://schemas.openxmlformats.org/wordprocessingml/2006/main" xmlns:w10="urn:schemas-microsoft-com:office:word" xmlns:wp14="http://schemas.microsoft.com/office/word/2010/wordprocessingDrawing" xmlns:v="urn:schemas-microsoft-com:vml" xmlns:o="urn:schemas-microsoft-com:office:office" xmlns:mc="http://schemas.openxmlformats.org/markup-compatibility/2006" xmlns:wpc="http://schemas.microsoft.com/office/word/2010/wordprocessingCanvas" xmlns="" val="0"/>
                       </a:ext>
                     </a:extLst>
                   </a:blip>
@@ -7777,12 +8003,6 @@
               </pic:pic>
             </a:graphicData>
           </a:graphic>
-          <wp14:sizeRelH relativeFrom="page">
-            <wp14:pctWidth>0</wp14:pctWidth>
-          </wp14:sizeRelH>
-          <wp14:sizeRelV relativeFrom="page">
-            <wp14:pctHeight>0</wp14:pctHeight>
-          </wp14:sizeRelV>
         </wp:anchor>
       </w:drawing>
     </w:r>
@@ -7883,7 +8103,7 @@
 </file>
 
 <file path=word/header2.xml><?xml version="1.0" encoding="utf-8"?>
-<w:hdr xmlns:wpc="http://schemas.microsoft.com/office/word/2010/wordprocessingCanvas" xmlns:mc="http://schemas.openxmlformats.org/markup-compatibility/2006" xmlns:o="urn:schemas-microsoft-com:office:office" xmlns:r="http://schemas.openxmlformats.org/officeDocument/2006/relationships" xmlns:m="http://schemas.openxmlformats.org/officeDocument/2006/math" xmlns:v="urn:schemas-microsoft-com:vml" xmlns:wp14="http://schemas.microsoft.com/office/word/2010/wordprocessingDrawing" xmlns:wp="http://schemas.openxmlformats.org/drawingml/2006/wordprocessingDrawing" xmlns:w10="urn:schemas-microsoft-com:office:word" xmlns:w="http://schemas.openxmlformats.org/wordprocessingml/2006/main" xmlns:w14="http://schemas.microsoft.com/office/word/2010/wordml" xmlns:wpg="http://schemas.microsoft.com/office/word/2010/wordprocessingGroup" xmlns:wpi="http://schemas.microsoft.com/office/word/2010/wordprocessingInk" xmlns:wne="http://schemas.microsoft.com/office/word/2006/wordml" xmlns:wps="http://schemas.microsoft.com/office/word/2010/wordprocessingShape" mc:Ignorable="w14 wp14">
+<w:hdr xmlns:ve="http://schemas.openxmlformats.org/markup-compatibility/2006" xmlns:o="urn:schemas-microsoft-com:office:office" xmlns:r="http://schemas.openxmlformats.org/officeDocument/2006/relationships" xmlns:m="http://schemas.openxmlformats.org/officeDocument/2006/math" xmlns:v="urn:schemas-microsoft-com:vml" xmlns:wp="http://schemas.openxmlformats.org/drawingml/2006/wordprocessingDrawing" xmlns:w10="urn:schemas-microsoft-com:office:word" xmlns:w="http://schemas.openxmlformats.org/wordprocessingml/2006/main" xmlns:wne="http://schemas.microsoft.com/office/word/2006/wordml">
   <w:tbl>
     <w:tblPr>
       <w:tblW w:w="0" w:type="auto"/>
@@ -7896,7 +8116,7 @@
         <w:insideV w:val="single" w:sz="6" w:space="0" w:color="auto"/>
       </w:tblBorders>
       <w:tblLayout w:type="fixed"/>
-      <w:tblLook w:val="0000" w:firstRow="0" w:lastRow="0" w:firstColumn="0" w:lastColumn="0" w:noHBand="0" w:noVBand="0"/>
+      <w:tblLook w:val="0000"/>
     </w:tblPr>
     <w:tblGrid>
       <w:gridCol w:w="6379"/>
@@ -7957,7 +8177,15 @@
         </w:tcPr>
         <w:p>
           <w:r>
-            <w:t xml:space="preserve">Note di </w:t>
+            <w:t xml:space="preserve">Note </w:t>
+          </w:r>
+          <w:proofErr w:type="spellStart"/>
+          <w:r>
+            <w:t>di</w:t>
+          </w:r>
+          <w:proofErr w:type="spellEnd"/>
+          <w:r>
+            <w:t xml:space="preserve"> </w:t>
           </w:r>
           <w:proofErr w:type="spellStart"/>
           <w:r>
@@ -7980,7 +8208,15 @@
           </w:r>
           <w:proofErr w:type="spellEnd"/>
           <w:r>
-            <w:t>/mmm/</w:t>
+            <w:t>/</w:t>
+          </w:r>
+          <w:proofErr w:type="spellStart"/>
+          <w:r>
+            <w:t>mmm</w:t>
+          </w:r>
+          <w:proofErr w:type="spellEnd"/>
+          <w:r>
+            <w:t>/</w:t>
           </w:r>
           <w:proofErr w:type="spellStart"/>
           <w:r>
@@ -8001,7 +8237,15 @@
         </w:tcPr>
         <w:p>
           <w:r>
-            <w:t xml:space="preserve">Note di </w:t>
+            <w:t xml:space="preserve">Note </w:t>
+          </w:r>
+          <w:proofErr w:type="spellStart"/>
+          <w:r>
+            <w:t>di</w:t>
+          </w:r>
+          <w:proofErr w:type="spellEnd"/>
+          <w:r>
+            <w:t xml:space="preserve"> </w:t>
           </w:r>
           <w:proofErr w:type="spellStart"/>
           <w:r>
@@ -8024,7 +8268,7 @@
 </file>
 
 <file path=word/numbering.xml><?xml version="1.0" encoding="utf-8"?>
-<w:numbering xmlns:wpc="http://schemas.microsoft.com/office/word/2010/wordprocessingCanvas" xmlns:mc="http://schemas.openxmlformats.org/markup-compatibility/2006" xmlns:o="urn:schemas-microsoft-com:office:office" xmlns:r="http://schemas.openxmlformats.org/officeDocument/2006/relationships" xmlns:m="http://schemas.openxmlformats.org/officeDocument/2006/math" xmlns:v="urn:schemas-microsoft-com:vml" xmlns:wp14="http://schemas.microsoft.com/office/word/2010/wordprocessingDrawing" xmlns:wp="http://schemas.openxmlformats.org/drawingml/2006/wordprocessingDrawing" xmlns:w10="urn:schemas-microsoft-com:office:word" xmlns:w="http://schemas.openxmlformats.org/wordprocessingml/2006/main" xmlns:w14="http://schemas.microsoft.com/office/word/2010/wordml" xmlns:wpg="http://schemas.microsoft.com/office/word/2010/wordprocessingGroup" xmlns:wpi="http://schemas.microsoft.com/office/word/2010/wordprocessingInk" xmlns:wne="http://schemas.microsoft.com/office/word/2006/wordml" xmlns:wps="http://schemas.microsoft.com/office/word/2010/wordprocessingShape" mc:Ignorable="w14 wp14">
+<w:numbering xmlns:ve="http://schemas.openxmlformats.org/markup-compatibility/2006" xmlns:o="urn:schemas-microsoft-com:office:office" xmlns:r="http://schemas.openxmlformats.org/officeDocument/2006/relationships" xmlns:m="http://schemas.openxmlformats.org/officeDocument/2006/math" xmlns:v="urn:schemas-microsoft-com:vml" xmlns:wp="http://schemas.openxmlformats.org/drawingml/2006/wordprocessingDrawing" xmlns:w10="urn:schemas-microsoft-com:office:word" xmlns:w="http://schemas.openxmlformats.org/wordprocessingml/2006/main" xmlns:wne="http://schemas.microsoft.com/office/word/2006/wordml">
   <w:abstractNum w:abstractNumId="0">
     <w:nsid w:val="FFFFFFFB"/>
     <w:multiLevelType w:val="multilevel"/>
@@ -10698,7 +10942,7 @@
 </file>
 
 <file path=word/styles.xml><?xml version="1.0" encoding="utf-8"?>
-<w:styles xmlns:mc="http://schemas.openxmlformats.org/markup-compatibility/2006" xmlns:r="http://schemas.openxmlformats.org/officeDocument/2006/relationships" xmlns:w="http://schemas.openxmlformats.org/wordprocessingml/2006/main" xmlns:w14="http://schemas.microsoft.com/office/word/2010/wordml" mc:Ignorable="w14">
+<w:styles xmlns:r="http://schemas.openxmlformats.org/officeDocument/2006/relationships" xmlns:w="http://schemas.openxmlformats.org/wordprocessingml/2006/main">
   <w:docDefaults>
     <w:rPrDefault>
       <w:rPr>
@@ -11027,6 +11271,7 @@
     <w:uiPriority w:val="99"/>
     <w:semiHidden/>
     <w:unhideWhenUsed/>
+    <w:qFormat/>
     <w:tblPr>
       <w:tblInd w:w="0" w:type="dxa"/>
       <w:tblCellMar>
@@ -11194,7 +11439,7 @@
       <w:spacing w:after="120"/>
     </w:pPr>
   </w:style>
-  <w:style w:type="paragraph" w:styleId="Corpotesto">
+  <w:style w:type="paragraph" w:styleId="Corpodeltesto">
     <w:name w:val="Body Text"/>
     <w:basedOn w:val="Normale"/>
     <w:rsid w:val="005A13FD"/>
@@ -11403,7 +11648,7 @@
   <w:style w:type="paragraph" w:customStyle="1" w:styleId="InfoBlue">
     <w:name w:val="InfoBlue"/>
     <w:basedOn w:val="Normale"/>
-    <w:next w:val="Corpotesto"/>
+    <w:next w:val="Corpodeltesto"/>
     <w:autoRedefine/>
     <w:rsid w:val="005A13FD"/>
     <w:pPr>

</xml_diff>

<commit_message>
Diagramma e-r modificato cardinalità
</commit_message>
<xml_diff>
--- a/docs/nds-uiip-sistema-editoriale.docx
+++ b/docs/nds-uiip-sistema-editoriale.docx
@@ -7194,9 +7194,9 @@
         </w:rPr>
         <w:drawing>
           <wp:inline distT="0" distB="0" distL="0" distR="0">
-            <wp:extent cx="4377385" cy="6189046"/>
-            <wp:effectExtent l="19050" t="0" r="4115" b="0"/>
-            <wp:docPr id="3" name="Immagine 1" descr="C:\Users\Maurizio\Desktop\ProgFinaleUIIP\Diagrammi\Modello_relazionale.jpg"/>
+            <wp:extent cx="4333494" cy="6126992"/>
+            <wp:effectExtent l="19050" t="0" r="0" b="0"/>
+            <wp:docPr id="1" name="Immagine 1" descr="C:\Users\Maurizio\Desktop\ProgFinaleUIIP\Diagrammi\Modello_relazionale.jpg"/>
             <wp:cNvGraphicFramePr>
               <a:graphicFrameLocks xmlns:a="http://schemas.openxmlformats.org/drawingml/2006/main" noChangeAspect="1"/>
             </wp:cNvGraphicFramePr>
@@ -7219,7 +7219,7 @@
                   <pic:spPr bwMode="auto">
                     <a:xfrm>
                       <a:off x="0" y="0"/>
-                      <a:ext cx="4377946" cy="6189840"/>
+                      <a:ext cx="4336241" cy="6130876"/>
                     </a:xfrm>
                     <a:prstGeom prst="rect">
                       <a:avLst/>
@@ -7977,7 +7977,7 @@
                   <a:blip r:embed="rId1">
                     <a:extLst>
                       <a:ext uri="{28A0092B-C50C-407E-A947-70E740481C1C}">
-                        <a14:useLocalDpi xmlns="" xmlns:wpc="http://schemas.microsoft.com/office/word/2010/wordprocessingCanvas" xmlns:mc="http://schemas.openxmlformats.org/markup-compatibility/2006" xmlns:o="urn:schemas-microsoft-com:office:office" xmlns:v="urn:schemas-microsoft-com:vml" xmlns:wp14="http://schemas.microsoft.com/office/word/2010/wordprocessingDrawing" xmlns:w10="urn:schemas-microsoft-com:office:word" xmlns:w="http://schemas.openxmlformats.org/wordprocessingml/2006/main" xmlns:w14="http://schemas.microsoft.com/office/word/2010/wordml" xmlns:wpg="http://schemas.microsoft.com/office/word/2010/wordprocessingGroup" xmlns:wpi="http://schemas.microsoft.com/office/word/2010/wordprocessingInk" xmlns:wps="http://schemas.microsoft.com/office/word/2010/wordprocessingShape" xmlns:a14="http://schemas.microsoft.com/office/drawing/2010/main" val="0"/>
+                        <a14:useLocalDpi xmlns:a14="http://schemas.microsoft.com/office/drawing/2010/main" xmlns:wps="http://schemas.microsoft.com/office/word/2010/wordprocessingShape" xmlns:wpi="http://schemas.microsoft.com/office/word/2010/wordprocessingInk" xmlns:wpg="http://schemas.microsoft.com/office/word/2010/wordprocessingGroup" xmlns:w14="http://schemas.microsoft.com/office/word/2010/wordml" xmlns:w="http://schemas.openxmlformats.org/wordprocessingml/2006/main" xmlns:w10="urn:schemas-microsoft-com:office:word" xmlns:wp14="http://schemas.microsoft.com/office/word/2010/wordprocessingDrawing" xmlns:v="urn:schemas-microsoft-com:vml" xmlns:o="urn:schemas-microsoft-com:office:office" xmlns:mc="http://schemas.openxmlformats.org/markup-compatibility/2006" xmlns:wpc="http://schemas.microsoft.com/office/word/2010/wordprocessingCanvas" xmlns="" val="0"/>
                       </a:ext>
                     </a:extLst>
                   </a:blip>

</xml_diff>